<commit_message>
changing standard scaler to robust scaler
</commit_message>
<xml_diff>
--- a/Proyek 1_BPNN.docx
+++ b/Proyek 1_BPNN.docx
@@ -500,7 +500,7 @@
     </w:p>
     <w:p>
       <w:pPr>
-        <w:ind w:left="360"/>
+        <w:ind w:left="426"/>
         <w:rPr>
           <w:lang w:val="sv-SE"/>
         </w:rPr>
@@ -510,12 +510,6 @@
           <w:lang w:val="sv-SE"/>
         </w:rPr>
         <w:tab/>
-      </w:r>
-      <w:r>
-        <w:rPr>
-          <w:lang w:val="sv-SE"/>
-        </w:rPr>
-        <w:t xml:space="preserve">Backpropagation Neural Network (BPNN) Adalah salah satu model </w:t>
       </w:r>
       <w:r>
         <w:rPr>
@@ -523,37 +517,13 @@
           <w:iCs/>
           <w:lang w:val="sv-SE"/>
         </w:rPr>
-        <w:t>deep learning</w:t>
-      </w:r>
-      <w:r>
-        <w:rPr>
-          <w:lang w:val="sv-SE"/>
-        </w:rPr>
-        <w:t xml:space="preserve"> yang meniru kemampua</w:t>
-      </w:r>
-      <w:r>
-        <w:rPr>
-          <w:lang w:val="sv-SE"/>
-        </w:rPr>
-        <w:t>n dari jaringan syaraf biologis</w:t>
-      </w:r>
-      <w:r>
-        <w:rPr>
-          <w:lang w:val="sv-SE"/>
-        </w:rPr>
-        <w:t xml:space="preserve"> (Li, 2024)</w:t>
-      </w:r>
-      <w:r>
-        <w:rPr>
-          <w:lang w:val="sv-SE"/>
-        </w:rPr>
-        <w:t xml:space="preserve">. Pertama kali dikenalkan pada tahun 1980, model ini dengan cepat menjadi fokus utama dalam berbagai penelitian karena kemampuannya dalam mempelajari data dan adaptabilitas yang tinggi. </w:t>
-      </w:r>
-      <w:r>
-        <w:rPr>
-          <w:lang w:val="sv-SE"/>
-        </w:rPr>
-        <w:t xml:space="preserve">Model jaringan syaraf tiruan ini terdiri dari </w:t>
+        <w:t>Backpropagation Neural Network</w:t>
+      </w:r>
+      <w:r>
+        <w:rPr>
+          <w:lang w:val="sv-SE"/>
+        </w:rPr>
+        <w:t xml:space="preserve"> (BPNN) Adalah salah satu model </w:t>
       </w:r>
       <w:r>
         <w:rPr>
@@ -561,19 +531,25 @@
           <w:iCs/>
           <w:lang w:val="sv-SE"/>
         </w:rPr>
-        <w:t>input layer</w:t>
-      </w:r>
-      <w:r>
-        <w:rPr>
-          <w:lang w:val="sv-SE"/>
-        </w:rPr>
-        <w:t>,</w:t>
-      </w:r>
-      <w:r>
-        <w:rPr>
-          <w:lang w:val="sv-SE"/>
-        </w:rPr>
-        <w:t xml:space="preserve"> </w:t>
+        <w:t>deep learning</w:t>
+      </w:r>
+      <w:r>
+        <w:rPr>
+          <w:lang w:val="sv-SE"/>
+        </w:rPr>
+        <w:t xml:space="preserve"> yang meniru kemampuan dari jaringan syaraf biologis</w:t>
+      </w:r>
+      <w:r>
+        <w:rPr>
+          <w:lang w:val="sv-SE"/>
+        </w:rPr>
+        <w:t xml:space="preserve"> (Li, 2024)</w:t>
+      </w:r>
+      <w:r>
+        <w:rPr>
+          <w:lang w:val="sv-SE"/>
+        </w:rPr>
+        <w:t xml:space="preserve">. Pertama kali dikenalkan pada tahun 1980, model ini dengan cepat menjadi fokus utama dalam berbagai penelitian karena kemampuannya dalam mempelajari data dan adaptabilitas yang tinggi. Model jaringan syaraf tiruan ini terdiri dari </w:t>
       </w:r>
       <w:r>
         <w:rPr>
@@ -581,7 +557,7 @@
           <w:iCs/>
           <w:lang w:val="sv-SE"/>
         </w:rPr>
-        <w:t>hidden layer</w:t>
+        <w:t>input layer</w:t>
       </w:r>
       <w:r>
         <w:rPr>
@@ -595,24 +571,32 @@
           <w:iCs/>
           <w:lang w:val="sv-SE"/>
         </w:rPr>
+        <w:t>hidden layer</w:t>
+      </w:r>
+      <w:r>
+        <w:rPr>
+          <w:lang w:val="sv-SE"/>
+        </w:rPr>
+        <w:t xml:space="preserve">, </w:t>
+      </w:r>
+      <w:r>
+        <w:rPr>
+          <w:i/>
+          <w:iCs/>
+          <w:lang w:val="sv-SE"/>
+        </w:rPr>
         <w:t>outpur layer</w:t>
       </w:r>
       <w:r>
         <w:rPr>
           <w:lang w:val="sv-SE"/>
         </w:rPr>
-        <w:t>, dan optimalisasi bobot menggunakan algoritma ba</w:t>
-      </w:r>
-      <w:r>
-        <w:rPr>
-          <w:lang w:val="sv-SE"/>
-        </w:rPr>
-        <w:t>ckpropagation.</w:t>
-      </w:r>
-    </w:p>
-    <w:p>
-      <w:pPr>
-        <w:ind w:left="360"/>
+        <w:t>, dan optimalisasi bobot menggunakan algoritma backpropagation.</w:t>
+      </w:r>
+    </w:p>
+    <w:p>
+      <w:pPr>
+        <w:ind w:left="426"/>
         <w:rPr>
           <w:lang w:val="sv-SE"/>
         </w:rPr>
@@ -665,6 +649,68 @@
           <w:lang w:val="sv-SE"/>
         </w:rPr>
       </w:pPr>
+      <w:r>
+        <w:rPr>
+          <w:lang w:val="sv-SE"/>
+        </w:rPr>
+        <w:t>Pengembangan dan evaluasi model BPPN untuk memprediksi "</w:t>
+      </w:r>
+      <w:r>
+        <w:rPr>
+          <w:i/>
+          <w:iCs/>
+          <w:lang w:val="sv-SE"/>
+        </w:rPr>
+        <w:t>default payment next month</w:t>
+      </w:r>
+      <w:r>
+        <w:rPr>
+          <w:lang w:val="sv-SE"/>
+        </w:rPr>
+        <w:t>" melalui alur kerja menyeluruh yang mencakup pembersihan data, praproses, penanganan ketidakseimbangan kelas, pelatihan, evaluasi, dan perbandingan baseline.</w:t>
+      </w:r>
+      <w:r>
+        <w:rPr>
+          <w:lang w:val="sv-SE"/>
+        </w:rPr>
+        <w:t xml:space="preserve">Mengaplikasikan </w:t>
+      </w:r>
+      <w:r>
+        <w:rPr>
+          <w:lang w:val="sv-SE"/>
+        </w:rPr>
+        <w:t>jaringan sy</w:t>
+      </w:r>
+      <w:r>
+        <w:rPr>
+          <w:lang w:val="sv-SE"/>
+        </w:rPr>
+        <w:t>araf tiruan</w:t>
+      </w:r>
+      <w:r>
+        <w:rPr>
+          <w:lang w:val="sv-SE"/>
+        </w:rPr>
+        <w:t xml:space="preserve"> </w:t>
+      </w:r>
+      <w:r>
+        <w:rPr>
+          <w:lang w:val="sv-SE"/>
+        </w:rPr>
+        <w:t>pada bidang keuangan.</w:t>
+      </w:r>
+    </w:p>
+    <w:p>
+      <w:pPr>
+        <w:pStyle w:val="ListParagraph"/>
+        <w:numPr>
+          <w:ilvl w:val="0"/>
+          <w:numId w:val="10"/>
+        </w:numPr>
+        <w:rPr>
+          <w:lang w:val="sv-SE"/>
+        </w:rPr>
+      </w:pPr>
     </w:p>
     <w:p>
       <w:pPr>
@@ -686,53 +732,46 @@
     </w:p>
     <w:p>
       <w:pPr>
-        <w:pStyle w:val="Heading3"/>
+        <w:pStyle w:val="ListParagraph"/>
         <w:numPr>
           <w:ilvl w:val="2"/>
           <w:numId w:val="2"/>
         </w:numPr>
-      </w:pPr>
+        <w:rPr>
+          <w:lang w:val="sv-SE"/>
+        </w:rPr>
+      </w:pPr>
+      <w:r>
+        <w:t>Dataset</w:t>
+      </w:r>
+    </w:p>
+    <w:p>
+      <w:pPr>
+        <w:pStyle w:val="ListParagraph"/>
+        <w:rPr>
+          <w:lang w:val="sv-SE"/>
+        </w:rPr>
+      </w:pPr>
+      <w:r>
+        <w:rPr>
+          <w:lang w:val="sv-SE"/>
+        </w:rPr>
+        <w:tab/>
+      </w:r>
+      <w:r>
+        <w:t xml:space="preserve">Dataset yang </w:t>
+      </w:r>
       <w:proofErr w:type="spellStart"/>
       <w:r>
-        <w:t>Penjelasan</w:t>
+        <w:t>digunakan</w:t>
       </w:r>
       <w:proofErr w:type="spellEnd"/>
       <w:r>
-        <w:t xml:space="preserve"> Dataset</w:t>
-      </w:r>
-    </w:p>
-    <w:p>
-      <w:pPr>
-        <w:ind w:left="360" w:firstLine="360"/>
-      </w:pPr>
-      <w:hyperlink r:id="rId10" w:history="1">
-        <w:r>
-          <w:rPr>
-            <w:rStyle w:val="Hyperlink"/>
-          </w:rPr>
-          <w:t>https://archive.ics.uci.edu/dataset/350/default+of+cr</w:t>
-        </w:r>
-        <w:r>
-          <w:rPr>
-            <w:rStyle w:val="Hyperlink"/>
-          </w:rPr>
-          <w:t>e</w:t>
-        </w:r>
-        <w:r>
-          <w:rPr>
-            <w:rStyle w:val="Hyperlink"/>
-          </w:rPr>
-          <w:t>dit+card+clients</w:t>
-        </w:r>
-      </w:hyperlink>
-    </w:p>
-    <w:p>
-      <w:pPr>
-        <w:ind w:left="720"/>
-      </w:pPr>
+        <w:t xml:space="preserve"> pada </w:t>
+      </w:r>
       <w:proofErr w:type="spellStart"/>
       <w:r>
-        <w:t>Penelitian</w:t>
+        <w:t>penelitian</w:t>
       </w:r>
       <w:proofErr w:type="spellEnd"/>
       <w:r>
@@ -748,15 +787,36 @@
       </w:r>
       <w:proofErr w:type="spellStart"/>
       <w:r>
-        <w:t>bertujuan</w:t>
+        <w:t>adalah</w:t>
       </w:r>
       <w:proofErr w:type="spellEnd"/>
       <w:r>
+        <w:t xml:space="preserve"> da</w:t>
+      </w:r>
+      <w:r>
+        <w:t xml:space="preserve">ta </w:t>
+      </w:r>
+      <w:proofErr w:type="spellStart"/>
+      <w:r>
+        <w:t>sekunder</w:t>
+      </w:r>
+      <w:proofErr w:type="spellEnd"/>
+      <w:r>
         <w:t xml:space="preserve"> </w:t>
       </w:r>
+      <w:r>
+        <w:rPr>
+          <w:i/>
+          <w:iCs/>
+        </w:rPr>
+        <w:t>Default of Credit Card Clients</w:t>
+      </w:r>
+      <w:r>
+        <w:t xml:space="preserve"> yang </w:t>
+      </w:r>
       <w:proofErr w:type="spellStart"/>
       <w:r>
-        <w:t>untuk</w:t>
+        <w:t>bersumber</w:t>
       </w:r>
       <w:proofErr w:type="spellEnd"/>
       <w:r>
@@ -764,14 +824,43 @@
       </w:r>
       <w:proofErr w:type="spellStart"/>
       <w:r>
-        <w:t>menganalisis</w:t>
+        <w:t>dari</w:t>
       </w:r>
       <w:proofErr w:type="spellEnd"/>
       <w:r>
         <w:t xml:space="preserve"> </w:t>
       </w:r>
+      <w:r>
+        <w:rPr>
+          <w:i/>
+          <w:iCs/>
+        </w:rPr>
+        <w:t>University of California Irvine Machine Learning Repository</w:t>
+      </w:r>
+      <w:r>
+        <w:t xml:space="preserve">. </w:t>
+      </w:r>
+      <w:r>
+        <w:t xml:space="preserve">Dataset </w:t>
+      </w:r>
       <w:proofErr w:type="spellStart"/>
       <w:r>
+        <w:t>ini</w:t>
+      </w:r>
+      <w:proofErr w:type="spellEnd"/>
+      <w:r>
+        <w:t xml:space="preserve"> </w:t>
+      </w:r>
+      <w:proofErr w:type="spellStart"/>
+      <w:r>
+        <w:t>berisi</w:t>
+      </w:r>
+      <w:proofErr w:type="spellEnd"/>
+      <w:r>
+        <w:t xml:space="preserve"> </w:t>
+      </w:r>
+      <w:proofErr w:type="spellStart"/>
+      <w:r>
         <w:t>kasus</w:t>
       </w:r>
       <w:proofErr w:type="spellEnd"/>
@@ -800,11 +889,11 @@
       </w:r>
       <w:proofErr w:type="spellEnd"/>
       <w:r>
-        <w:t xml:space="preserve"> di Taiwan dan </w:t>
+        <w:t xml:space="preserve"> di Taiwan. </w:t>
       </w:r>
       <w:proofErr w:type="spellStart"/>
       <w:r>
-        <w:t>membandingkan</w:t>
+        <w:t>Variabel</w:t>
       </w:r>
       <w:proofErr w:type="spellEnd"/>
       <w:r>
@@ -812,31 +901,47 @@
       </w:r>
       <w:proofErr w:type="spellStart"/>
       <w:r>
-        <w:t>akurasi</w:t>
+        <w:t>dependen</w:t>
       </w:r>
       <w:proofErr w:type="spellEnd"/>
       <w:r>
+        <w:t xml:space="preserve"> pada dataset </w:t>
+      </w:r>
+      <w:proofErr w:type="spellStart"/>
+      <w:r>
+        <w:t>ini</w:t>
+      </w:r>
+      <w:proofErr w:type="spellEnd"/>
+      <w:r>
         <w:t xml:space="preserve"> </w:t>
       </w:r>
       <w:proofErr w:type="spellStart"/>
       <w:r>
-        <w:t>prediksi</w:t>
+        <w:t>bersifat</w:t>
       </w:r>
       <w:proofErr w:type="spellEnd"/>
       <w:r>
+        <w:t xml:space="preserve"> biner, </w:t>
+      </w:r>
+      <w:proofErr w:type="spellStart"/>
+      <w:r>
+        <w:t>dengan</w:t>
+      </w:r>
+      <w:proofErr w:type="spellEnd"/>
+      <w:r>
         <w:t xml:space="preserve"> </w:t>
       </w:r>
       <w:proofErr w:type="spellStart"/>
       <w:r>
-        <w:t>probabilitas</w:t>
+        <w:t>ketarangan</w:t>
       </w:r>
       <w:proofErr w:type="spellEnd"/>
       <w:r>
-        <w:t xml:space="preserve"> default di </w:t>
+        <w:t xml:space="preserve"> 1 </w:t>
       </w:r>
       <w:proofErr w:type="spellStart"/>
       <w:r>
-        <w:t>antara</w:t>
+        <w:t>melambangkan</w:t>
       </w:r>
       <w:proofErr w:type="spellEnd"/>
       <w:r>
@@ -844,1021 +949,165 @@
       </w:r>
       <w:proofErr w:type="spellStart"/>
       <w:r>
-        <w:t>enam</w:t>
+        <w:t>pembayaran</w:t>
       </w:r>
       <w:proofErr w:type="spellEnd"/>
       <w:r>
+        <w:t xml:space="preserve"> default dan 0 </w:t>
+      </w:r>
+      <w:proofErr w:type="spellStart"/>
+      <w:r>
+        <w:t>melambangkan</w:t>
+      </w:r>
+      <w:proofErr w:type="spellEnd"/>
+      <w:r>
         <w:t xml:space="preserve"> </w:t>
       </w:r>
       <w:proofErr w:type="spellStart"/>
       <w:r>
-        <w:t>metode</w:t>
+        <w:t>pembayaran</w:t>
       </w:r>
       <w:proofErr w:type="spellEnd"/>
       <w:r>
+        <w:t xml:space="preserve"> yang </w:t>
+      </w:r>
+      <w:proofErr w:type="spellStart"/>
+      <w:r>
+        <w:t>tidak</w:t>
+      </w:r>
+      <w:proofErr w:type="spellEnd"/>
+      <w:r>
+        <w:t xml:space="preserve"> default </w:t>
+      </w:r>
+      <w:proofErr w:type="spellStart"/>
+      <w:r>
+        <w:t>atau</w:t>
+      </w:r>
+      <w:proofErr w:type="spellEnd"/>
+      <w:r>
         <w:t xml:space="preserve"> </w:t>
       </w:r>
       <w:proofErr w:type="spellStart"/>
       <w:r>
-        <w:t>penambangan</w:t>
+        <w:t>terlambat</w:t>
       </w:r>
       <w:proofErr w:type="spellEnd"/>
       <w:r>
-        <w:t xml:space="preserve"> data. Dari </w:t>
-      </w:r>
-      <w:proofErr w:type="spellStart"/>
-      <w:r>
-        <w:t>perspektif</w:t>
-      </w:r>
-      <w:proofErr w:type="spellEnd"/>
-      <w:r>
+        <w:t xml:space="preserve">. </w:t>
+      </w:r>
+      <w:r>
+        <w:rPr>
+          <w:lang w:val="sv-SE"/>
+        </w:rPr>
+        <w:t>Terdapat 23 variabel prediktor dan 1 variabel respon pada dataset ini yang tercantum pada tabel 1.</w:t>
+      </w:r>
+    </w:p>
+    <w:p>
+      <w:pPr>
+        <w:pStyle w:val="ListParagraph"/>
+        <w:rPr>
+          <w:lang w:val="sv-SE"/>
+        </w:rPr>
+      </w:pPr>
+    </w:p>
+    <w:p>
+      <w:pPr>
+        <w:pStyle w:val="ListParagraph"/>
+        <w:numPr>
+          <w:ilvl w:val="2"/>
+          <w:numId w:val="2"/>
+        </w:numPr>
+        <w:rPr>
+          <w:i/>
+          <w:iCs/>
+          <w:lang w:val="sv-SE"/>
+        </w:rPr>
+      </w:pPr>
+      <w:r>
+        <w:rPr>
+          <w:i/>
+          <w:iCs/>
+          <w:lang w:val="sv-SE"/>
+        </w:rPr>
+        <w:t>Preprocessing</w:t>
+      </w:r>
+    </w:p>
+    <w:p>
+      <w:pPr>
+        <w:pStyle w:val="ListParagraph"/>
+        <w:rPr>
+          <w:lang w:val="sv-SE"/>
+        </w:rPr>
+      </w:pPr>
+      <w:r>
+        <w:rPr>
+          <w:lang w:val="sv-SE"/>
+        </w:rPr>
+        <w:tab/>
+        <w:t xml:space="preserve">Tahapan preprocessing pada analisis ini dimulai dengan mengatasi </w:t>
+      </w:r>
+      <w:r>
+        <w:rPr>
+          <w:i/>
+          <w:iCs/>
+          <w:lang w:val="sv-SE"/>
+        </w:rPr>
+        <w:t>missing values</w:t>
+      </w:r>
+      <w:r>
+        <w:rPr>
+          <w:i/>
+          <w:iCs/>
+          <w:lang w:val="sv-SE"/>
+        </w:rPr>
         <w:t xml:space="preserve"> </w:t>
       </w:r>
-      <w:proofErr w:type="spellStart"/>
-      <w:r>
-        <w:t>manajemen</w:t>
-      </w:r>
-      <w:proofErr w:type="spellEnd"/>
-      <w:r>
-        <w:t xml:space="preserve"> </w:t>
-      </w:r>
-      <w:proofErr w:type="spellStart"/>
-      <w:r>
-        <w:t>risiko</w:t>
-      </w:r>
-      <w:proofErr w:type="spellEnd"/>
-      <w:r>
-        <w:t xml:space="preserve">, </w:t>
-      </w:r>
-      <w:proofErr w:type="spellStart"/>
-      <w:r>
-        <w:t>hasil</w:t>
-      </w:r>
-      <w:proofErr w:type="spellEnd"/>
-      <w:r>
-        <w:t xml:space="preserve"> </w:t>
-      </w:r>
-      <w:proofErr w:type="spellStart"/>
-      <w:r>
-        <w:t>akurasi</w:t>
-      </w:r>
-      <w:proofErr w:type="spellEnd"/>
-      <w:r>
-        <w:t xml:space="preserve"> </w:t>
-      </w:r>
-      <w:proofErr w:type="spellStart"/>
-      <w:r>
-        <w:t>prediksi</w:t>
-      </w:r>
-      <w:proofErr w:type="spellEnd"/>
-      <w:r>
-        <w:t xml:space="preserve"> </w:t>
-      </w:r>
-      <w:proofErr w:type="spellStart"/>
-      <w:r>
-        <w:t>probabilitas</w:t>
-      </w:r>
-      <w:proofErr w:type="spellEnd"/>
-      <w:r>
-        <w:t xml:space="preserve"> default yang </w:t>
-      </w:r>
-      <w:proofErr w:type="spellStart"/>
-      <w:r>
-        <w:t>diperkirakan</w:t>
-      </w:r>
-      <w:proofErr w:type="spellEnd"/>
-      <w:r>
-        <w:t xml:space="preserve"> </w:t>
-      </w:r>
-      <w:proofErr w:type="spellStart"/>
-      <w:r>
-        <w:t>akan</w:t>
-      </w:r>
-      <w:proofErr w:type="spellEnd"/>
-      <w:r>
-        <w:t xml:space="preserve"> </w:t>
-      </w:r>
-      <w:proofErr w:type="spellStart"/>
-      <w:r>
-        <w:t>lebih</w:t>
-      </w:r>
-      <w:proofErr w:type="spellEnd"/>
-      <w:r>
-        <w:t xml:space="preserve"> </w:t>
-      </w:r>
-      <w:proofErr w:type="spellStart"/>
-      <w:r>
-        <w:t>berharga</w:t>
-      </w:r>
-      <w:proofErr w:type="spellEnd"/>
-      <w:r>
-        <w:t xml:space="preserve"> </w:t>
-      </w:r>
-      <w:proofErr w:type="spellStart"/>
-      <w:r>
-        <w:t>daripada</w:t>
-      </w:r>
-      <w:proofErr w:type="spellEnd"/>
-      <w:r>
-        <w:t xml:space="preserve"> </w:t>
-      </w:r>
-      <w:proofErr w:type="spellStart"/>
-      <w:r>
-        <w:t>hasil</w:t>
-      </w:r>
-      <w:proofErr w:type="spellEnd"/>
-      <w:r>
-        <w:t xml:space="preserve"> </w:t>
-      </w:r>
-      <w:proofErr w:type="spellStart"/>
-      <w:r>
-        <w:t>klasifikasi</w:t>
-      </w:r>
-      <w:proofErr w:type="spellEnd"/>
-      <w:r>
-        <w:t xml:space="preserve"> biner - </w:t>
-      </w:r>
-      <w:proofErr w:type="spellStart"/>
-      <w:r>
-        <w:t>pelanggan</w:t>
-      </w:r>
-      <w:proofErr w:type="spellEnd"/>
-      <w:r>
-        <w:t xml:space="preserve"> yang </w:t>
-      </w:r>
-      <w:proofErr w:type="spellStart"/>
-      <w:r>
-        <w:t>dapat</w:t>
-      </w:r>
-      <w:proofErr w:type="spellEnd"/>
-      <w:r>
-        <w:t xml:space="preserve"> </w:t>
-      </w:r>
-      <w:proofErr w:type="spellStart"/>
-      <w:r>
-        <w:t>dipercaya</w:t>
-      </w:r>
-      <w:proofErr w:type="spellEnd"/>
-      <w:r>
-        <w:t xml:space="preserve"> </w:t>
-      </w:r>
-      <w:proofErr w:type="spellStart"/>
-      <w:r>
-        <w:t>atau</w:t>
-      </w:r>
-      <w:proofErr w:type="spellEnd"/>
-      <w:r>
-        <w:t xml:space="preserve"> </w:t>
-      </w:r>
-      <w:proofErr w:type="spellStart"/>
-      <w:r>
-        <w:t>tidak</w:t>
-      </w:r>
-      <w:proofErr w:type="spellEnd"/>
-      <w:r>
-        <w:t xml:space="preserve"> </w:t>
-      </w:r>
-      <w:proofErr w:type="spellStart"/>
-      <w:r>
-        <w:t>dapat</w:t>
-      </w:r>
-      <w:proofErr w:type="spellEnd"/>
-      <w:r>
-        <w:t xml:space="preserve"> </w:t>
-      </w:r>
-      <w:proofErr w:type="spellStart"/>
-      <w:r>
-        <w:t>dipercaya</w:t>
-      </w:r>
-      <w:proofErr w:type="spellEnd"/>
-      <w:r>
-        <w:t xml:space="preserve">. Karena </w:t>
-      </w:r>
-      <w:proofErr w:type="spellStart"/>
-      <w:r>
-        <w:t>probabilitas</w:t>
-      </w:r>
-      <w:proofErr w:type="spellEnd"/>
-      <w:r>
-        <w:t xml:space="preserve"> default yang </w:t>
-      </w:r>
-      <w:proofErr w:type="spellStart"/>
-      <w:r>
-        <w:t>sebenarnya</w:t>
-      </w:r>
-      <w:proofErr w:type="spellEnd"/>
-      <w:r>
-        <w:t xml:space="preserve"> </w:t>
-      </w:r>
-      <w:proofErr w:type="spellStart"/>
-      <w:r>
-        <w:t>tidak</w:t>
-      </w:r>
-      <w:proofErr w:type="spellEnd"/>
-      <w:r>
-        <w:t xml:space="preserve"> </w:t>
-      </w:r>
-      <w:proofErr w:type="spellStart"/>
-      <w:r>
-        <w:t>diketahui</w:t>
-      </w:r>
-      <w:proofErr w:type="spellEnd"/>
-      <w:r>
-        <w:t xml:space="preserve">, </w:t>
-      </w:r>
-      <w:proofErr w:type="spellStart"/>
-      <w:r>
-        <w:t>penelitian</w:t>
-      </w:r>
-      <w:proofErr w:type="spellEnd"/>
-      <w:r>
-        <w:t xml:space="preserve"> </w:t>
-      </w:r>
-      <w:proofErr w:type="spellStart"/>
-      <w:r>
-        <w:t>ini</w:t>
-      </w:r>
-      <w:proofErr w:type="spellEnd"/>
-      <w:r>
-        <w:t xml:space="preserve"> </w:t>
-      </w:r>
-      <w:proofErr w:type="spellStart"/>
-      <w:r>
-        <w:t>memperkenalkan</w:t>
-      </w:r>
-      <w:proofErr w:type="spellEnd"/>
-      <w:r>
-        <w:t xml:space="preserve"> Metode Sorting Smoothing yang </w:t>
-      </w:r>
-      <w:proofErr w:type="spellStart"/>
-      <w:r>
-        <w:t>inovatif</w:t>
-      </w:r>
-      <w:proofErr w:type="spellEnd"/>
-      <w:r>
-        <w:t xml:space="preserve"> </w:t>
-      </w:r>
-      <w:proofErr w:type="spellStart"/>
-      <w:r>
-        <w:t>untuk</w:t>
-      </w:r>
-      <w:proofErr w:type="spellEnd"/>
-      <w:r>
-        <w:t xml:space="preserve"> </w:t>
-      </w:r>
-      <w:proofErr w:type="spellStart"/>
-      <w:r>
-        <w:t>memperkirakan</w:t>
-      </w:r>
-      <w:proofErr w:type="spellEnd"/>
-      <w:r>
-        <w:t xml:space="preserve"> </w:t>
-      </w:r>
-      <w:proofErr w:type="spellStart"/>
-      <w:r>
-        <w:t>probabilitas</w:t>
-      </w:r>
-      <w:proofErr w:type="spellEnd"/>
-      <w:r>
-        <w:t xml:space="preserve"> default yang </w:t>
-      </w:r>
-      <w:proofErr w:type="spellStart"/>
-      <w:r>
-        <w:t>sebenarnya</w:t>
-      </w:r>
-      <w:proofErr w:type="spellEnd"/>
-      <w:r>
+      <w:r>
+        <w:rPr>
+          <w:lang w:val="sv-SE"/>
+        </w:rPr>
+        <w:t xml:space="preserve">pada data menggunakan metode imputasi dengan </w:t>
+      </w:r>
+      <w:r>
+        <w:rPr>
+          <w:i/>
+          <w:iCs/>
+          <w:lang w:val="sv-SE"/>
+        </w:rPr>
+        <w:t>SimpleImputer</w:t>
+      </w:r>
+      <w:r>
+        <w:rPr>
+          <w:lang w:val="sv-SE"/>
+        </w:rPr>
         <w:t xml:space="preserve">. </w:t>
       </w:r>
-      <w:proofErr w:type="spellStart"/>
-      <w:r>
-        <w:t>Dengan</w:t>
-      </w:r>
-      <w:proofErr w:type="spellEnd"/>
-      <w:r>
-        <w:t xml:space="preserve"> </w:t>
-      </w:r>
-      <w:proofErr w:type="spellStart"/>
-      <w:r>
-        <w:t>probabilitas</w:t>
-      </w:r>
-      <w:proofErr w:type="spellEnd"/>
-      <w:r>
-        <w:t xml:space="preserve"> default </w:t>
-      </w:r>
-      <w:proofErr w:type="spellStart"/>
-      <w:r>
-        <w:t>sebenarnya</w:t>
-      </w:r>
-      <w:proofErr w:type="spellEnd"/>
-      <w:r>
-        <w:t xml:space="preserve"> </w:t>
-      </w:r>
-      <w:proofErr w:type="spellStart"/>
-      <w:r>
-        <w:t>sebagai</w:t>
-      </w:r>
-      <w:proofErr w:type="spellEnd"/>
-      <w:r>
-        <w:t xml:space="preserve"> </w:t>
-      </w:r>
-      <w:proofErr w:type="spellStart"/>
-      <w:r>
-        <w:t>variabel</w:t>
-      </w:r>
-      <w:proofErr w:type="spellEnd"/>
-      <w:r>
-        <w:t xml:space="preserve"> </w:t>
-      </w:r>
-      <w:proofErr w:type="spellStart"/>
-      <w:r>
-        <w:t>respons</w:t>
-      </w:r>
-      <w:proofErr w:type="spellEnd"/>
-      <w:r>
-        <w:t xml:space="preserve"> (Y), dan </w:t>
-      </w:r>
-      <w:proofErr w:type="spellStart"/>
-      <w:r>
-        <w:t>probabilitas</w:t>
-      </w:r>
-      <w:proofErr w:type="spellEnd"/>
-      <w:r>
-        <w:t xml:space="preserve"> default </w:t>
-      </w:r>
-      <w:proofErr w:type="spellStart"/>
-      <w:r>
-        <w:t>prediktif</w:t>
-      </w:r>
-      <w:proofErr w:type="spellEnd"/>
-      <w:r>
-        <w:t xml:space="preserve"> </w:t>
-      </w:r>
-      <w:proofErr w:type="spellStart"/>
-      <w:r>
-        <w:t>sebagai</w:t>
-      </w:r>
-      <w:proofErr w:type="spellEnd"/>
-      <w:r>
-        <w:t xml:space="preserve"> </w:t>
-      </w:r>
-      <w:proofErr w:type="spellStart"/>
-      <w:r>
-        <w:t>variabel</w:t>
-      </w:r>
-      <w:proofErr w:type="spellEnd"/>
-      <w:r>
-        <w:t xml:space="preserve"> </w:t>
-      </w:r>
-      <w:proofErr w:type="spellStart"/>
-      <w:r>
-        <w:t>independen</w:t>
-      </w:r>
-      <w:proofErr w:type="spellEnd"/>
-      <w:r>
-        <w:t xml:space="preserve"> (X), </w:t>
-      </w:r>
-      <w:proofErr w:type="spellStart"/>
-      <w:r>
-        <w:t>hasil</w:t>
-      </w:r>
-      <w:proofErr w:type="spellEnd"/>
-      <w:r>
-        <w:t xml:space="preserve"> </w:t>
-      </w:r>
-      <w:proofErr w:type="spellStart"/>
-      <w:r>
-        <w:t>regresi</w:t>
-      </w:r>
-      <w:proofErr w:type="spellEnd"/>
-      <w:r>
-        <w:t xml:space="preserve"> linier </w:t>
-      </w:r>
-      <w:proofErr w:type="spellStart"/>
-      <w:r>
-        <w:t>sederhana</w:t>
-      </w:r>
-      <w:proofErr w:type="spellEnd"/>
-      <w:r>
-        <w:t xml:space="preserve"> (Y = A + BX) </w:t>
-      </w:r>
-      <w:proofErr w:type="spellStart"/>
-      <w:r>
-        <w:t>menunjukkan</w:t>
-      </w:r>
-      <w:proofErr w:type="spellEnd"/>
-      <w:r>
-        <w:t xml:space="preserve"> </w:t>
-      </w:r>
-      <w:proofErr w:type="spellStart"/>
-      <w:r>
-        <w:t>bahwa</w:t>
-      </w:r>
-      <w:proofErr w:type="spellEnd"/>
-      <w:r>
-        <w:t xml:space="preserve"> model </w:t>
-      </w:r>
-      <w:proofErr w:type="spellStart"/>
-      <w:r>
-        <w:t>prediksi</w:t>
-      </w:r>
-      <w:proofErr w:type="spellEnd"/>
-      <w:r>
-        <w:t xml:space="preserve"> yang </w:t>
-      </w:r>
-      <w:proofErr w:type="spellStart"/>
-      <w:r>
-        <w:t>dihasilkan</w:t>
-      </w:r>
-      <w:proofErr w:type="spellEnd"/>
-      <w:r>
-        <w:t xml:space="preserve"> oleh </w:t>
-      </w:r>
-      <w:proofErr w:type="spellStart"/>
-      <w:r>
-        <w:t>jaringan</w:t>
-      </w:r>
-      <w:proofErr w:type="spellEnd"/>
-      <w:r>
-        <w:t xml:space="preserve"> </w:t>
-      </w:r>
-      <w:proofErr w:type="spellStart"/>
-      <w:r>
-        <w:t>saraf</w:t>
-      </w:r>
-      <w:proofErr w:type="spellEnd"/>
-      <w:r>
-        <w:t xml:space="preserve"> </w:t>
-      </w:r>
-      <w:proofErr w:type="spellStart"/>
-      <w:r>
-        <w:t>tiruan</w:t>
-      </w:r>
-      <w:proofErr w:type="spellEnd"/>
-      <w:r>
-        <w:t xml:space="preserve"> </w:t>
-      </w:r>
-      <w:proofErr w:type="spellStart"/>
-      <w:r>
-        <w:t>memiliki</w:t>
-      </w:r>
-      <w:proofErr w:type="spellEnd"/>
-      <w:r>
-        <w:t xml:space="preserve"> </w:t>
-      </w:r>
-      <w:proofErr w:type="spellStart"/>
-      <w:r>
-        <w:t>koefisien</w:t>
-      </w:r>
-      <w:proofErr w:type="spellEnd"/>
-      <w:r>
-        <w:t xml:space="preserve"> </w:t>
-      </w:r>
-      <w:proofErr w:type="spellStart"/>
-      <w:r>
-        <w:t>determinasi</w:t>
-      </w:r>
-      <w:proofErr w:type="spellEnd"/>
-      <w:r>
-        <w:t xml:space="preserve"> </w:t>
-      </w:r>
-      <w:proofErr w:type="spellStart"/>
-      <w:r>
-        <w:t>tertinggi</w:t>
-      </w:r>
-      <w:proofErr w:type="spellEnd"/>
-      <w:r>
-        <w:t xml:space="preserve">; </w:t>
-      </w:r>
-      <w:proofErr w:type="spellStart"/>
-      <w:r>
-        <w:t>intersep</w:t>
-      </w:r>
-      <w:proofErr w:type="spellEnd"/>
-      <w:r>
-        <w:t xml:space="preserve"> </w:t>
-      </w:r>
-      <w:proofErr w:type="spellStart"/>
-      <w:r>
-        <w:t>regresi</w:t>
-      </w:r>
-      <w:proofErr w:type="spellEnd"/>
-      <w:r>
-        <w:t xml:space="preserve"> (A) </w:t>
-      </w:r>
-      <w:proofErr w:type="spellStart"/>
-      <w:r>
-        <w:t>mendekati</w:t>
-      </w:r>
-      <w:proofErr w:type="spellEnd"/>
-      <w:r>
-        <w:t xml:space="preserve"> </w:t>
-      </w:r>
-      <w:proofErr w:type="spellStart"/>
-      <w:r>
-        <w:t>nol</w:t>
-      </w:r>
-      <w:proofErr w:type="spellEnd"/>
-      <w:r>
-        <w:t xml:space="preserve">, dan </w:t>
-      </w:r>
-      <w:proofErr w:type="spellStart"/>
-      <w:r>
-        <w:t>koefisien</w:t>
-      </w:r>
-      <w:proofErr w:type="spellEnd"/>
-      <w:r>
-        <w:t xml:space="preserve"> </w:t>
-      </w:r>
-      <w:proofErr w:type="spellStart"/>
-      <w:r>
-        <w:t>regresi</w:t>
-      </w:r>
-      <w:proofErr w:type="spellEnd"/>
-      <w:r>
-        <w:t xml:space="preserve"> (B) </w:t>
-      </w:r>
-      <w:proofErr w:type="spellStart"/>
-      <w:r>
-        <w:t>mendekati</w:t>
-      </w:r>
-      <w:proofErr w:type="spellEnd"/>
-      <w:r>
-        <w:t xml:space="preserve"> </w:t>
-      </w:r>
-      <w:proofErr w:type="spellStart"/>
-      <w:r>
-        <w:t>satu</w:t>
-      </w:r>
-      <w:proofErr w:type="spellEnd"/>
-      <w:r>
-        <w:t xml:space="preserve">. Oleh </w:t>
-      </w:r>
-      <w:proofErr w:type="spellStart"/>
-      <w:r>
-        <w:t>karena</w:t>
-      </w:r>
-      <w:proofErr w:type="spellEnd"/>
-      <w:r>
-        <w:t xml:space="preserve"> </w:t>
-      </w:r>
-      <w:proofErr w:type="spellStart"/>
-      <w:r>
-        <w:t>itu</w:t>
-      </w:r>
-      <w:proofErr w:type="spellEnd"/>
-      <w:r>
-        <w:t xml:space="preserve">, di </w:t>
-      </w:r>
-      <w:proofErr w:type="spellStart"/>
-      <w:r>
-        <w:t>antara</w:t>
-      </w:r>
-      <w:proofErr w:type="spellEnd"/>
-      <w:r>
-        <w:t xml:space="preserve"> </w:t>
-      </w:r>
-      <w:proofErr w:type="spellStart"/>
-      <w:r>
-        <w:t>enam</w:t>
-      </w:r>
-      <w:proofErr w:type="spellEnd"/>
-      <w:r>
-        <w:t xml:space="preserve"> </w:t>
-      </w:r>
-      <w:proofErr w:type="spellStart"/>
-      <w:r>
-        <w:t>teknik</w:t>
-      </w:r>
-      <w:proofErr w:type="spellEnd"/>
-      <w:r>
-        <w:t xml:space="preserve"> </w:t>
-      </w:r>
-      <w:proofErr w:type="spellStart"/>
-      <w:r>
-        <w:t>penambangan</w:t>
-      </w:r>
-      <w:proofErr w:type="spellEnd"/>
-      <w:r>
-        <w:t xml:space="preserve"> data, </w:t>
-      </w:r>
-      <w:proofErr w:type="spellStart"/>
-      <w:r>
-        <w:t>jaringan</w:t>
-      </w:r>
-      <w:proofErr w:type="spellEnd"/>
-      <w:r>
-        <w:t xml:space="preserve"> </w:t>
-      </w:r>
-      <w:proofErr w:type="spellStart"/>
-      <w:r>
-        <w:t>saraf</w:t>
-      </w:r>
-      <w:proofErr w:type="spellEnd"/>
-      <w:r>
-        <w:t xml:space="preserve"> </w:t>
-      </w:r>
-      <w:proofErr w:type="spellStart"/>
-      <w:r>
-        <w:t>tiruan</w:t>
-      </w:r>
-      <w:proofErr w:type="spellEnd"/>
-      <w:r>
-        <w:t xml:space="preserve"> </w:t>
-      </w:r>
-      <w:proofErr w:type="spellStart"/>
-      <w:r>
-        <w:t>adalah</w:t>
-      </w:r>
-      <w:proofErr w:type="spellEnd"/>
-      <w:r>
-        <w:t xml:space="preserve"> </w:t>
-      </w:r>
-      <w:proofErr w:type="spellStart"/>
-      <w:r>
-        <w:t>satu-satunya</w:t>
-      </w:r>
-      <w:proofErr w:type="spellEnd"/>
-      <w:r>
-        <w:t xml:space="preserve"> yang </w:t>
-      </w:r>
-      <w:proofErr w:type="spellStart"/>
-      <w:r>
-        <w:t>dapat</w:t>
-      </w:r>
-      <w:proofErr w:type="spellEnd"/>
-      <w:r>
-        <w:t xml:space="preserve"> </w:t>
-      </w:r>
-      <w:proofErr w:type="spellStart"/>
-      <w:r>
-        <w:t>memperkirakan</w:t>
-      </w:r>
-      <w:proofErr w:type="spellEnd"/>
-      <w:r>
-        <w:t xml:space="preserve"> </w:t>
-      </w:r>
-      <w:proofErr w:type="spellStart"/>
-      <w:r>
-        <w:t>probabilitas</w:t>
-      </w:r>
-      <w:proofErr w:type="spellEnd"/>
-      <w:r>
-        <w:t xml:space="preserve"> default yang </w:t>
-      </w:r>
-      <w:proofErr w:type="spellStart"/>
-      <w:r>
-        <w:t>sebenarnya</w:t>
-      </w:r>
-      <w:proofErr w:type="spellEnd"/>
-      <w:r>
-        <w:t xml:space="preserve"> </w:t>
-      </w:r>
-      <w:proofErr w:type="spellStart"/>
-      <w:r>
-        <w:t>dengan</w:t>
-      </w:r>
-      <w:proofErr w:type="spellEnd"/>
-      <w:r>
-        <w:t xml:space="preserve"> </w:t>
-      </w:r>
-      <w:proofErr w:type="spellStart"/>
-      <w:r>
-        <w:t>akurat</w:t>
-      </w:r>
-      <w:proofErr w:type="spellEnd"/>
-      <w:r>
-        <w:t>.</w:t>
-      </w:r>
-    </w:p>
-    <w:p>
-      <w:pPr>
-        <w:ind w:left="720"/>
-      </w:pPr>
-      <w:r>
-        <w:t>This research employed a binary variable, default payment (Yes = 1, No = 0), as the response variable. This study reviewed the literature and used the following 23 variables as explanatory variables:</w:t>
-      </w:r>
-    </w:p>
-    <w:p>
-      <w:pPr>
-        <w:ind w:left="720"/>
-      </w:pPr>
-      <w:r>
-        <w:t>X1: Amount of the given credit (NT dollar): it includes both the individual consumer credit and his/her family (supplementary) credit.</w:t>
-      </w:r>
-    </w:p>
-    <w:p>
-      <w:pPr>
-        <w:ind w:firstLine="720"/>
-      </w:pPr>
-      <w:r>
-        <w:lastRenderedPageBreak/>
-        <w:t>X2: Gender (1 = male; 2 = female).</w:t>
-      </w:r>
-    </w:p>
-    <w:p>
-      <w:pPr>
-        <w:ind w:left="360" w:firstLine="360"/>
-      </w:pPr>
-      <w:r>
-        <w:t>X3: Education (1 = graduate school; 2 = university; 3 = high school; 4 = others).</w:t>
-      </w:r>
-    </w:p>
-    <w:p>
-      <w:pPr>
-        <w:ind w:left="360" w:firstLine="360"/>
-      </w:pPr>
-      <w:r>
-        <w:t>X4: Marital status (1 = married; 2 = single; 3 = others).</w:t>
-      </w:r>
-    </w:p>
-    <w:p>
-      <w:pPr>
-        <w:ind w:left="360" w:firstLine="360"/>
-      </w:pPr>
-      <w:r>
-        <w:t>X5: Age (year).</w:t>
-      </w:r>
-    </w:p>
-    <w:p>
-      <w:pPr>
-        <w:ind w:left="720"/>
-      </w:pPr>
-      <w:r>
-        <w:t xml:space="preserve">X6 - X11: History of past payment. We tracked the past monthly payment records (from April to </w:t>
-      </w:r>
-      <w:proofErr w:type="gramStart"/>
-      <w:r>
-        <w:t>September,</w:t>
-      </w:r>
-      <w:proofErr w:type="gramEnd"/>
-      <w:r>
-        <w:t xml:space="preserve"> 2005) as follows: X6 = the repayment status in </w:t>
-      </w:r>
-      <w:proofErr w:type="gramStart"/>
-      <w:r>
-        <w:t>September,</w:t>
-      </w:r>
-      <w:proofErr w:type="gramEnd"/>
-      <w:r>
-        <w:t xml:space="preserve"> 2005; X7 = the repayment status in </w:t>
-      </w:r>
-      <w:proofErr w:type="gramStart"/>
-      <w:r>
-        <w:t>August,</w:t>
-      </w:r>
-      <w:proofErr w:type="gramEnd"/>
-      <w:r>
-        <w:t xml:space="preserve"> 2005; </w:t>
-      </w:r>
-      <w:proofErr w:type="gramStart"/>
-      <w:r>
-        <w:t>. . .;X</w:t>
-      </w:r>
-      <w:proofErr w:type="gramEnd"/>
-      <w:r>
-        <w:t xml:space="preserve">11 = the repayment status in </w:t>
-      </w:r>
-      <w:proofErr w:type="gramStart"/>
-      <w:r>
-        <w:t>April,</w:t>
-      </w:r>
-      <w:proofErr w:type="gramEnd"/>
-      <w:r>
-        <w:t xml:space="preserve"> 2005. The measurement scale for the repayment status is: -1 = pay duly; 1 = payment delay for one month; 2 = payment delay for two months; . . .; 8 = payment delay for eight months; 9 = payment delay for nine months and above.</w:t>
-      </w:r>
-    </w:p>
-    <w:p>
-      <w:pPr>
-        <w:ind w:left="720"/>
-      </w:pPr>
-      <w:r>
-        <w:t xml:space="preserve">X12-X17: Amount of bill statement (NT dollar). X12 = amount of bill statement in </w:t>
-      </w:r>
-      <w:proofErr w:type="gramStart"/>
-      <w:r>
-        <w:t>September,</w:t>
-      </w:r>
-      <w:proofErr w:type="gramEnd"/>
-      <w:r>
-        <w:t xml:space="preserve"> 2005; X13 = amount of bill statement in </w:t>
-      </w:r>
-      <w:proofErr w:type="gramStart"/>
-      <w:r>
-        <w:t>August,</w:t>
-      </w:r>
-      <w:proofErr w:type="gramEnd"/>
-      <w:r>
-        <w:t xml:space="preserve"> 2005; . . .; X17 = amount of bill statement in </w:t>
-      </w:r>
-      <w:proofErr w:type="gramStart"/>
-      <w:r>
-        <w:t>April,</w:t>
-      </w:r>
-      <w:proofErr w:type="gramEnd"/>
-      <w:r>
-        <w:t xml:space="preserve"> 2005. </w:t>
-      </w:r>
-    </w:p>
-    <w:p>
-      <w:pPr>
-        <w:ind w:left="720"/>
-      </w:pPr>
-      <w:r>
-        <w:t xml:space="preserve">X18-X23: Amount of previous payment (NT dollar). X18 = amount paid in </w:t>
-      </w:r>
-      <w:proofErr w:type="gramStart"/>
-      <w:r>
-        <w:t>September,</w:t>
-      </w:r>
-      <w:proofErr w:type="gramEnd"/>
-      <w:r>
-        <w:t xml:space="preserve"> 2005; X19 = amount paid in </w:t>
-      </w:r>
-      <w:proofErr w:type="gramStart"/>
-      <w:r>
-        <w:t>August,</w:t>
-      </w:r>
-      <w:proofErr w:type="gramEnd"/>
-      <w:r>
-        <w:t xml:space="preserve"> 2005; </w:t>
-      </w:r>
-      <w:proofErr w:type="gramStart"/>
-      <w:r>
-        <w:t>. . .;X</w:t>
-      </w:r>
-      <w:proofErr w:type="gramEnd"/>
-      <w:r>
-        <w:t xml:space="preserve">23 = amount paid in </w:t>
-      </w:r>
-      <w:proofErr w:type="gramStart"/>
-      <w:r>
-        <w:t>April,</w:t>
-      </w:r>
-      <w:proofErr w:type="gramEnd"/>
-      <w:r>
-        <w:t xml:space="preserve"> 2005.</w:t>
-      </w:r>
-    </w:p>
-    <w:p>
-      <w:pPr>
-        <w:ind w:left="720" w:firstLine="360"/>
-      </w:pPr>
-      <w:r>
-        <w:t xml:space="preserve">Dataset </w:t>
-      </w:r>
-      <w:proofErr w:type="spellStart"/>
-      <w:r>
-        <w:t>ini</w:t>
-      </w:r>
-      <w:proofErr w:type="spellEnd"/>
-      <w:r>
-        <w:t xml:space="preserve"> </w:t>
-      </w:r>
-      <w:proofErr w:type="spellStart"/>
-      <w:r>
-        <w:t>berisi</w:t>
-      </w:r>
-      <w:proofErr w:type="spellEnd"/>
-      <w:r>
-        <w:t xml:space="preserve"> </w:t>
-      </w:r>
-      <w:proofErr w:type="spellStart"/>
-      <w:r>
-        <w:t>kasus</w:t>
-      </w:r>
-      <w:proofErr w:type="spellEnd"/>
-      <w:r>
-        <w:t xml:space="preserve"> </w:t>
-      </w:r>
-      <w:proofErr w:type="spellStart"/>
-      <w:r>
-        <w:t>keterlambatan</w:t>
-      </w:r>
-      <w:proofErr w:type="spellEnd"/>
-      <w:r>
-        <w:t xml:space="preserve"> </w:t>
-      </w:r>
-      <w:proofErr w:type="spellStart"/>
-      <w:r>
-        <w:t>pembayaran</w:t>
-      </w:r>
-      <w:proofErr w:type="spellEnd"/>
-      <w:r>
-        <w:t xml:space="preserve"> </w:t>
-      </w:r>
-      <w:proofErr w:type="spellStart"/>
-      <w:r>
-        <w:t>pelanggan</w:t>
-      </w:r>
-      <w:proofErr w:type="spellEnd"/>
-      <w:r>
-        <w:t xml:space="preserve"> di Taiwan. </w:t>
-      </w:r>
-      <w:proofErr w:type="spellStart"/>
-      <w:r>
-        <w:t>Variabel</w:t>
-      </w:r>
-      <w:proofErr w:type="spellEnd"/>
-      <w:r>
-        <w:t xml:space="preserve"> </w:t>
-      </w:r>
-      <w:proofErr w:type="spellStart"/>
-      <w:r>
-        <w:t>dependen</w:t>
-      </w:r>
-      <w:proofErr w:type="spellEnd"/>
-      <w:r>
-        <w:t xml:space="preserve"> pada dataset </w:t>
-      </w:r>
-      <w:proofErr w:type="spellStart"/>
-      <w:r>
-        <w:t>ini</w:t>
-      </w:r>
-      <w:proofErr w:type="spellEnd"/>
-      <w:r>
-        <w:t xml:space="preserve"> </w:t>
-      </w:r>
-      <w:proofErr w:type="spellStart"/>
-      <w:r>
-        <w:t>bersifat</w:t>
-      </w:r>
-      <w:proofErr w:type="spellEnd"/>
-      <w:r>
-        <w:t xml:space="preserve"> biner, </w:t>
-      </w:r>
-      <w:proofErr w:type="spellStart"/>
-      <w:r>
-        <w:t>dengan</w:t>
-      </w:r>
-      <w:proofErr w:type="spellEnd"/>
-      <w:r>
-        <w:t xml:space="preserve"> </w:t>
-      </w:r>
-      <w:proofErr w:type="spellStart"/>
-      <w:r>
-        <w:t>ketarangan</w:t>
-      </w:r>
-      <w:proofErr w:type="spellEnd"/>
-      <w:r>
-        <w:t xml:space="preserve"> 1 </w:t>
-      </w:r>
-      <w:proofErr w:type="spellStart"/>
-      <w:r>
-        <w:t>melambangkan</w:t>
-      </w:r>
-      <w:proofErr w:type="spellEnd"/>
-      <w:r>
-        <w:t xml:space="preserve"> </w:t>
-      </w:r>
-      <w:proofErr w:type="spellStart"/>
-      <w:r>
-        <w:t>pembayaran</w:t>
-      </w:r>
-      <w:proofErr w:type="spellEnd"/>
-      <w:r>
-        <w:t xml:space="preserve"> default dan 0 </w:t>
-      </w:r>
-      <w:proofErr w:type="spellStart"/>
-      <w:r>
-        <w:t>melambangkan</w:t>
-      </w:r>
-      <w:proofErr w:type="spellEnd"/>
-      <w:r>
-        <w:t xml:space="preserve"> </w:t>
-      </w:r>
-      <w:proofErr w:type="spellStart"/>
-      <w:r>
-        <w:t>pembayaran</w:t>
-      </w:r>
-      <w:proofErr w:type="spellEnd"/>
-      <w:r>
-        <w:t xml:space="preserve"> yang </w:t>
-      </w:r>
-      <w:proofErr w:type="spellStart"/>
-      <w:r>
-        <w:t>tidak</w:t>
-      </w:r>
-      <w:proofErr w:type="spellEnd"/>
-      <w:r>
-        <w:t xml:space="preserve"> default </w:t>
-      </w:r>
-      <w:proofErr w:type="spellStart"/>
-      <w:r>
-        <w:t>atau</w:t>
-      </w:r>
-      <w:proofErr w:type="spellEnd"/>
-      <w:r>
-        <w:t xml:space="preserve"> </w:t>
-      </w:r>
-      <w:proofErr w:type="spellStart"/>
-      <w:r>
-        <w:t>terlambat</w:t>
-      </w:r>
-      <w:proofErr w:type="spellEnd"/>
-      <w:r>
-        <w:t xml:space="preserve">. </w:t>
-      </w:r>
+    </w:p>
+    <w:p>
+      <w:pPr>
+        <w:pStyle w:val="ListParagraph"/>
+        <w:numPr>
+          <w:ilvl w:val="2"/>
+          <w:numId w:val="2"/>
+        </w:numPr>
+        <w:rPr>
+          <w:lang w:val="sv-SE"/>
+        </w:rPr>
+      </w:pPr>
+      <w:r>
+        <w:rPr>
+          <w:lang w:val="sv-SE"/>
+        </w:rPr>
+        <w:t>Metode Analisis</w:t>
+      </w:r>
+    </w:p>
+    <w:p>
+      <w:pPr>
+        <w:pStyle w:val="ListParagraph"/>
+        <w:rPr>
+          <w:lang w:val="sv-SE"/>
+        </w:rPr>
+      </w:pPr>
     </w:p>
     <w:p>
       <w:pPr>
@@ -2013,7 +1262,7 @@
                     </pic:cNvPicPr>
                   </pic:nvPicPr>
                   <pic:blipFill>
-                    <a:blip r:embed="rId11" cstate="print">
+                    <a:blip r:embed="rId10" cstate="print">
                       <a:extLst>
                         <a:ext uri="{28A0092B-C50C-407E-A947-70E740481C1C}">
                           <a14:useLocalDpi xmlns:a14="http://schemas.microsoft.com/office/drawing/2010/main" val="0"/>
@@ -2079,7 +1328,11 @@
     </w:p>
     <w:p>
       <w:pPr>
-        <w:ind w:firstLine="360"/>
+        <w:pStyle w:val="ListParagraph"/>
+        <w:numPr>
+          <w:ilvl w:val="2"/>
+          <w:numId w:val="4"/>
+        </w:numPr>
         <w:rPr>
           <w:lang w:val="sv-SE"/>
         </w:rPr>
@@ -2199,48 +1452,148 @@
     </w:p>
     <w:p>
       <w:pPr>
-        <w:ind w:left="360"/>
-        <w:rPr>
-          <w:lang w:val="sv-SE"/>
-        </w:rPr>
-      </w:pPr>
-      <w:r>
-        <w:rPr>
-          <w:lang w:val="sv-SE"/>
-        </w:rPr>
-        <w:t>Urutan proses dalam kode</w:t>
-      </w:r>
-    </w:p>
-    <w:p>
-      <w:pPr>
-        <w:ind w:left="360"/>
-        <w:rPr>
+        <w:pStyle w:val="ListParagraph"/>
+        <w:numPr>
+          <w:ilvl w:val="2"/>
+          <w:numId w:val="4"/>
+        </w:numPr>
+        <w:rPr>
+          <w:i/>
+          <w:iCs/>
           <w:lang w:val="it-IT"/>
         </w:rPr>
       </w:pPr>
       <w:r>
         <w:rPr>
+          <w:i/>
+          <w:iCs/>
           <w:lang w:val="it-IT"/>
         </w:rPr>
-        <w:t xml:space="preserve">Library – data – eda – prepro </w:t>
-      </w:r>
-      <w:r>
-        <w:rPr>
+        <w:t>D</w:t>
+      </w:r>
+      <w:r>
+        <w:rPr>
+          <w:i/>
+          <w:iCs/>
           <w:lang w:val="it-IT"/>
         </w:rPr>
-        <w:t>–</w:t>
-      </w:r>
-      <w:r>
-        <w:rPr>
+        <w:t xml:space="preserve">ata </w:t>
+      </w:r>
+      <w:r>
+        <w:rPr>
+          <w:i/>
+          <w:iCs/>
           <w:lang w:val="it-IT"/>
         </w:rPr>
-        <w:t xml:space="preserve"> model</w:t>
-      </w:r>
-      <w:r>
+        <w:t>Preparation</w:t>
+      </w:r>
+    </w:p>
+    <w:p>
+      <w:pPr>
+        <w:pStyle w:val="ListParagraph"/>
         <w:rPr>
           <w:lang w:val="it-IT"/>
         </w:rPr>
-        <w:t>ling – evaluasi</w:t>
+      </w:pPr>
+    </w:p>
+    <w:p>
+      <w:pPr>
+        <w:pStyle w:val="ListParagraph"/>
+        <w:numPr>
+          <w:ilvl w:val="2"/>
+          <w:numId w:val="4"/>
+        </w:numPr>
+        <w:rPr>
+          <w:i/>
+          <w:iCs/>
+          <w:lang w:val="it-IT"/>
+        </w:rPr>
+      </w:pPr>
+      <w:r>
+        <w:rPr>
+          <w:lang w:val="it-IT"/>
+        </w:rPr>
+        <w:t>EDA</w:t>
+      </w:r>
+    </w:p>
+    <w:p>
+      <w:pPr>
+        <w:pStyle w:val="ListParagraph"/>
+        <w:numPr>
+          <w:ilvl w:val="2"/>
+          <w:numId w:val="4"/>
+        </w:numPr>
+        <w:rPr>
+          <w:i/>
+          <w:iCs/>
+          <w:lang w:val="it-IT"/>
+        </w:rPr>
+      </w:pPr>
+      <w:r>
+        <w:rPr>
+          <w:i/>
+          <w:iCs/>
+          <w:lang w:val="it-IT"/>
+        </w:rPr>
+        <w:t>P</w:t>
+      </w:r>
+      <w:r>
+        <w:rPr>
+          <w:i/>
+          <w:iCs/>
+          <w:lang w:val="it-IT"/>
+        </w:rPr>
+        <w:t>repro</w:t>
+      </w:r>
+      <w:r>
+        <w:rPr>
+          <w:i/>
+          <w:iCs/>
+          <w:lang w:val="it-IT"/>
+        </w:rPr>
+        <w:t>cessing</w:t>
+      </w:r>
+    </w:p>
+    <w:p>
+      <w:pPr>
+        <w:pStyle w:val="ListParagraph"/>
+        <w:numPr>
+          <w:ilvl w:val="2"/>
+          <w:numId w:val="4"/>
+        </w:numPr>
+        <w:rPr>
+          <w:i/>
+          <w:iCs/>
+          <w:lang w:val="it-IT"/>
+        </w:rPr>
+      </w:pPr>
+      <w:r>
+        <w:rPr>
+          <w:i/>
+          <w:iCs/>
+          <w:lang w:val="it-IT"/>
+        </w:rPr>
+        <w:t>Modelling</w:t>
+      </w:r>
+    </w:p>
+    <w:p>
+      <w:pPr>
+        <w:pStyle w:val="ListParagraph"/>
+        <w:numPr>
+          <w:ilvl w:val="2"/>
+          <w:numId w:val="4"/>
+        </w:numPr>
+        <w:rPr>
+          <w:i/>
+          <w:iCs/>
+          <w:lang w:val="it-IT"/>
+        </w:rPr>
+      </w:pPr>
+      <w:r>
+        <w:rPr>
+          <w:lang w:val="it-IT"/>
+        </w:rPr>
+        <w:t>Evaluasi</w:t>
       </w:r>
     </w:p>
     <w:p>
@@ -2325,7 +1678,7 @@
                     <pic:cNvPicPr/>
                   </pic:nvPicPr>
                   <pic:blipFill>
-                    <a:blip r:embed="rId12"/>
+                    <a:blip r:embed="rId11"/>
                     <a:stretch>
                       <a:fillRect/>
                     </a:stretch>
@@ -2375,7 +1728,7 @@
                     <pic:cNvPicPr/>
                   </pic:nvPicPr>
                   <pic:blipFill>
-                    <a:blip r:embed="rId13"/>
+                    <a:blip r:embed="rId12"/>
                     <a:stretch>
                       <a:fillRect/>
                     </a:stretch>
@@ -2425,7 +1778,7 @@
                     <pic:cNvPicPr/>
                   </pic:nvPicPr>
                   <pic:blipFill>
-                    <a:blip r:embed="rId14"/>
+                    <a:blip r:embed="rId13"/>
                     <a:stretch>
                       <a:fillRect/>
                     </a:stretch>
@@ -2476,7 +1829,7 @@
                     <pic:cNvPicPr/>
                   </pic:nvPicPr>
                   <pic:blipFill>
-                    <a:blip r:embed="rId15"/>
+                    <a:blip r:embed="rId14"/>
                     <a:stretch>
                       <a:fillRect/>
                     </a:stretch>
@@ -2525,7 +1878,7 @@
                     <pic:cNvPicPr/>
                   </pic:nvPicPr>
                   <pic:blipFill>
-                    <a:blip r:embed="rId16"/>
+                    <a:blip r:embed="rId15"/>
                     <a:stretch>
                       <a:fillRect/>
                     </a:stretch>
@@ -3139,23 +2492,12 @@
     <w:p>
       <w:pPr>
         <w:pStyle w:val="Heading1"/>
-        <w:rPr>
-          <w:lang w:val="sv-SE"/>
-        </w:rPr>
-      </w:pPr>
-      <w:r>
-        <w:rPr>
-          <w:lang w:val="sv-SE"/>
-        </w:rPr>
+      </w:pPr>
+      <w:r>
         <w:t>DAFTAR PUSTAKA</w:t>
       </w:r>
     </w:p>
     <w:p>
-      <w:pPr>
-        <w:rPr>
-          <w:lang w:val="sv-SE"/>
-        </w:rPr>
-      </w:pPr>
       <w:r>
         <w:t xml:space="preserve">Li, </w:t>
       </w:r>
@@ -3168,22 +2510,21 @@
         <w:t xml:space="preserve">. (2024). Comprehensive Review of Backpropagation Neural Networks. </w:t>
       </w:r>
       <w:r>
-        <w:rPr>
-          <w:lang w:val="sv-SE"/>
-        </w:rPr>
         <w:t>Academic Journal of Science and Technology. 9. 150-154. 10.54097/51y16r47.</w:t>
       </w:r>
     </w:p>
     <w:p>
-      <w:pPr>
-        <w:rPr>
-          <w:lang w:val="sv-SE"/>
-        </w:rPr>
-      </w:pPr>
-      <w:r>
-        <w:rPr>
-          <w:lang w:val="sv-SE"/>
-        </w:rPr>
+      <w:r>
+        <w:t>Yeh, I. (2009). Default of Credit Card Clients [Dataset]. UCI Machine Learning Repository. https://doi.org/10.24432/C55S3H.</w:t>
+      </w:r>
+    </w:p>
+    <w:p>
+      <w:pPr>
+        <w:rPr>
+          <w:lang w:val="sv-SE"/>
+        </w:rPr>
+      </w:pPr>
+      <w:r>
         <w:t xml:space="preserve">Yeh, I., &amp; Lien, C. (2009). </w:t>
       </w:r>
       <w:r>
@@ -3215,7 +2556,7 @@
       </w:r>
     </w:p>
     <w:sectPr>
-      <w:footerReference w:type="default" r:id="rId17"/>
+      <w:footerReference w:type="default" r:id="rId16"/>
       <w:pgSz w:w="11906" w:h="16838"/>
       <w:pgMar w:top="1701" w:right="1701" w:bottom="1701" w:left="1701" w:header="709" w:footer="709" w:gutter="0"/>
       <w:pgNumType w:start="1"/>
@@ -3563,9 +2904,95 @@
     </w:lvl>
   </w:abstractNum>
   <w:abstractNum w:abstractNumId="2" w15:restartNumberingAfterBreak="0">
+    <w:nsid w:val="084C7461"/>
+    <w:multiLevelType w:val="multilevel"/>
+    <w:tmpl w:val="3809001F"/>
+    <w:lvl w:ilvl="0">
+      <w:start w:val="1"/>
+      <w:numFmt w:val="decimal"/>
+      <w:lvlText w:val="%1."/>
+      <w:lvlJc w:val="left"/>
+      <w:pPr>
+        <w:ind w:left="360" w:hanging="360"/>
+      </w:pPr>
+    </w:lvl>
+    <w:lvl w:ilvl="1">
+      <w:start w:val="1"/>
+      <w:numFmt w:val="decimal"/>
+      <w:lvlText w:val="%1.%2."/>
+      <w:lvlJc w:val="left"/>
+      <w:pPr>
+        <w:ind w:left="792" w:hanging="432"/>
+      </w:pPr>
+    </w:lvl>
+    <w:lvl w:ilvl="2">
+      <w:start w:val="1"/>
+      <w:numFmt w:val="decimal"/>
+      <w:lvlText w:val="%1.%2.%3."/>
+      <w:lvlJc w:val="left"/>
+      <w:pPr>
+        <w:ind w:left="1224" w:hanging="504"/>
+      </w:pPr>
+    </w:lvl>
+    <w:lvl w:ilvl="3">
+      <w:start w:val="1"/>
+      <w:numFmt w:val="decimal"/>
+      <w:lvlText w:val="%1.%2.%3.%4."/>
+      <w:lvlJc w:val="left"/>
+      <w:pPr>
+        <w:ind w:left="1728" w:hanging="648"/>
+      </w:pPr>
+    </w:lvl>
+    <w:lvl w:ilvl="4">
+      <w:start w:val="1"/>
+      <w:numFmt w:val="decimal"/>
+      <w:lvlText w:val="%1.%2.%3.%4.%5."/>
+      <w:lvlJc w:val="left"/>
+      <w:pPr>
+        <w:ind w:left="2232" w:hanging="792"/>
+      </w:pPr>
+    </w:lvl>
+    <w:lvl w:ilvl="5">
+      <w:start w:val="1"/>
+      <w:numFmt w:val="decimal"/>
+      <w:lvlText w:val="%1.%2.%3.%4.%5.%6."/>
+      <w:lvlJc w:val="left"/>
+      <w:pPr>
+        <w:ind w:left="2736" w:hanging="936"/>
+      </w:pPr>
+    </w:lvl>
+    <w:lvl w:ilvl="6">
+      <w:start w:val="1"/>
+      <w:numFmt w:val="decimal"/>
+      <w:lvlText w:val="%1.%2.%3.%4.%5.%6.%7."/>
+      <w:lvlJc w:val="left"/>
+      <w:pPr>
+        <w:ind w:left="3240" w:hanging="1080"/>
+      </w:pPr>
+    </w:lvl>
+    <w:lvl w:ilvl="7">
+      <w:start w:val="1"/>
+      <w:numFmt w:val="decimal"/>
+      <w:lvlText w:val="%1.%2.%3.%4.%5.%6.%7.%8."/>
+      <w:lvlJc w:val="left"/>
+      <w:pPr>
+        <w:ind w:left="3744" w:hanging="1224"/>
+      </w:pPr>
+    </w:lvl>
+    <w:lvl w:ilvl="8">
+      <w:start w:val="1"/>
+      <w:numFmt w:val="decimal"/>
+      <w:lvlText w:val="%1.%2.%3.%4.%5.%6.%7.%8.%9."/>
+      <w:lvlJc w:val="left"/>
+      <w:pPr>
+        <w:ind w:left="4320" w:hanging="1440"/>
+      </w:pPr>
+    </w:lvl>
+  </w:abstractNum>
+  <w:abstractNum w:abstractNumId="3" w15:restartNumberingAfterBreak="0">
     <w:nsid w:val="0B503E33"/>
     <w:multiLevelType w:val="multilevel"/>
-    <w:tmpl w:val="F52AE7EE"/>
+    <w:tmpl w:val="01D6CE64"/>
     <w:lvl w:ilvl="0">
       <w:start w:val="1"/>
       <w:numFmt w:val="decimal"/>
@@ -3600,6 +3027,8 @@
       </w:pPr>
       <w:rPr>
         <w:rFonts w:hint="default"/>
+        <w:i w:val="0"/>
+        <w:iCs w:val="0"/>
       </w:rPr>
     </w:lvl>
     <w:lvl w:ilvl="3">
@@ -3675,10 +3104,10 @@
       </w:rPr>
     </w:lvl>
   </w:abstractNum>
-  <w:abstractNum w:abstractNumId="3" w15:restartNumberingAfterBreak="0">
+  <w:abstractNum w:abstractNumId="4" w15:restartNumberingAfterBreak="0">
     <w:nsid w:val="1B8A3E3A"/>
     <w:multiLevelType w:val="multilevel"/>
-    <w:tmpl w:val="F52AE7EE"/>
+    <w:tmpl w:val="FDF40CA0"/>
     <w:lvl w:ilvl="0">
       <w:start w:val="1"/>
       <w:numFmt w:val="decimal"/>
@@ -3713,6 +3142,8 @@
       </w:pPr>
       <w:rPr>
         <w:rFonts w:hint="default"/>
+        <w:i w:val="0"/>
+        <w:iCs w:val="0"/>
       </w:rPr>
     </w:lvl>
     <w:lvl w:ilvl="3">
@@ -3788,7 +3219,7 @@
       </w:rPr>
     </w:lvl>
   </w:abstractNum>
-  <w:abstractNum w:abstractNumId="4" w15:restartNumberingAfterBreak="0">
+  <w:abstractNum w:abstractNumId="5" w15:restartNumberingAfterBreak="0">
     <w:nsid w:val="226406E8"/>
     <w:multiLevelType w:val="hybridMultilevel"/>
     <w:tmpl w:val="A906E560"/>
@@ -3877,7 +3308,7 @@
       </w:pPr>
     </w:lvl>
   </w:abstractNum>
-  <w:abstractNum w:abstractNumId="5" w15:restartNumberingAfterBreak="0">
+  <w:abstractNum w:abstractNumId="6" w15:restartNumberingAfterBreak="0">
     <w:nsid w:val="25A30A0B"/>
     <w:multiLevelType w:val="hybridMultilevel"/>
     <w:tmpl w:val="446C582C"/>
@@ -3966,7 +3397,7 @@
       </w:pPr>
     </w:lvl>
   </w:abstractNum>
-  <w:abstractNum w:abstractNumId="6" w15:restartNumberingAfterBreak="0">
+  <w:abstractNum w:abstractNumId="7" w15:restartNumberingAfterBreak="0">
     <w:nsid w:val="30B53D40"/>
     <w:multiLevelType w:val="multilevel"/>
     <w:tmpl w:val="F52AE7EE"/>
@@ -4079,7 +3510,233 @@
       </w:rPr>
     </w:lvl>
   </w:abstractNum>
-  <w:abstractNum w:abstractNumId="7" w15:restartNumberingAfterBreak="0">
+  <w:abstractNum w:abstractNumId="8" w15:restartNumberingAfterBreak="0">
+    <w:nsid w:val="38ED0A34"/>
+    <w:multiLevelType w:val="multilevel"/>
+    <w:tmpl w:val="DEC00C7C"/>
+    <w:lvl w:ilvl="0">
+      <w:start w:val="2"/>
+      <w:numFmt w:val="decimal"/>
+      <w:lvlText w:val="%1."/>
+      <w:lvlJc w:val="left"/>
+      <w:pPr>
+        <w:ind w:left="360" w:hanging="360"/>
+      </w:pPr>
+      <w:rPr>
+        <w:rFonts w:hint="default"/>
+      </w:rPr>
+    </w:lvl>
+    <w:lvl w:ilvl="1">
+      <w:start w:val="1"/>
+      <w:numFmt w:val="decimal"/>
+      <w:lvlText w:val="%1.%2."/>
+      <w:lvlJc w:val="left"/>
+      <w:pPr>
+        <w:ind w:left="792" w:hanging="432"/>
+      </w:pPr>
+      <w:rPr>
+        <w:rFonts w:hint="default"/>
+      </w:rPr>
+    </w:lvl>
+    <w:lvl w:ilvl="2">
+      <w:start w:val="1"/>
+      <w:numFmt w:val="decimal"/>
+      <w:lvlText w:val="%3%1.3.2."/>
+      <w:lvlJc w:val="left"/>
+      <w:pPr>
+        <w:ind w:left="1224" w:hanging="504"/>
+      </w:pPr>
+      <w:rPr>
+        <w:rFonts w:hint="default"/>
+      </w:rPr>
+    </w:lvl>
+    <w:lvl w:ilvl="3">
+      <w:start w:val="1"/>
+      <w:numFmt w:val="decimal"/>
+      <w:lvlText w:val="%1.%2.%3.%4."/>
+      <w:lvlJc w:val="left"/>
+      <w:pPr>
+        <w:ind w:left="1728" w:hanging="648"/>
+      </w:pPr>
+      <w:rPr>
+        <w:rFonts w:hint="default"/>
+      </w:rPr>
+    </w:lvl>
+    <w:lvl w:ilvl="4">
+      <w:start w:val="1"/>
+      <w:numFmt w:val="decimal"/>
+      <w:lvlText w:val="%1.%2.%3.%4.%5."/>
+      <w:lvlJc w:val="left"/>
+      <w:pPr>
+        <w:ind w:left="2232" w:hanging="792"/>
+      </w:pPr>
+      <w:rPr>
+        <w:rFonts w:hint="default"/>
+      </w:rPr>
+    </w:lvl>
+    <w:lvl w:ilvl="5">
+      <w:start w:val="1"/>
+      <w:numFmt w:val="decimal"/>
+      <w:lvlText w:val="%1.%2.%3.%4.%5.%6."/>
+      <w:lvlJc w:val="left"/>
+      <w:pPr>
+        <w:ind w:left="2736" w:hanging="936"/>
+      </w:pPr>
+      <w:rPr>
+        <w:rFonts w:hint="default"/>
+      </w:rPr>
+    </w:lvl>
+    <w:lvl w:ilvl="6">
+      <w:start w:val="1"/>
+      <w:numFmt w:val="decimal"/>
+      <w:lvlText w:val="%1.%2.%3.%4.%5.%6.%7."/>
+      <w:lvlJc w:val="left"/>
+      <w:pPr>
+        <w:ind w:left="3240" w:hanging="1080"/>
+      </w:pPr>
+      <w:rPr>
+        <w:rFonts w:hint="default"/>
+      </w:rPr>
+    </w:lvl>
+    <w:lvl w:ilvl="7">
+      <w:start w:val="1"/>
+      <w:numFmt w:val="decimal"/>
+      <w:lvlText w:val="%1.%2.%3.%4.%5.%6.%7.%8."/>
+      <w:lvlJc w:val="left"/>
+      <w:pPr>
+        <w:ind w:left="3744" w:hanging="1224"/>
+      </w:pPr>
+      <w:rPr>
+        <w:rFonts w:hint="default"/>
+      </w:rPr>
+    </w:lvl>
+    <w:lvl w:ilvl="8">
+      <w:start w:val="1"/>
+      <w:numFmt w:val="decimal"/>
+      <w:lvlText w:val="%1.%2.%3.%4.%5.%6.%7.%8.%9."/>
+      <w:lvlJc w:val="left"/>
+      <w:pPr>
+        <w:ind w:left="4320" w:hanging="1440"/>
+      </w:pPr>
+      <w:rPr>
+        <w:rFonts w:hint="default"/>
+      </w:rPr>
+    </w:lvl>
+  </w:abstractNum>
+  <w:abstractNum w:abstractNumId="9" w15:restartNumberingAfterBreak="0">
+    <w:nsid w:val="4786183A"/>
+    <w:multiLevelType w:val="multilevel"/>
+    <w:tmpl w:val="DEAAE37A"/>
+    <w:lvl w:ilvl="0">
+      <w:start w:val="1"/>
+      <w:numFmt w:val="decimal"/>
+      <w:lvlText w:val="%1."/>
+      <w:lvlJc w:val="left"/>
+      <w:pPr>
+        <w:ind w:left="360" w:hanging="360"/>
+      </w:pPr>
+      <w:rPr>
+        <w:rFonts w:hint="default"/>
+      </w:rPr>
+    </w:lvl>
+    <w:lvl w:ilvl="1">
+      <w:start w:val="1"/>
+      <w:numFmt w:val="decimal"/>
+      <w:lvlText w:val="%1.%2."/>
+      <w:lvlJc w:val="left"/>
+      <w:pPr>
+        <w:ind w:left="792" w:hanging="432"/>
+      </w:pPr>
+      <w:rPr>
+        <w:rFonts w:hint="default"/>
+      </w:rPr>
+    </w:lvl>
+    <w:lvl w:ilvl="2">
+      <w:start w:val="1"/>
+      <w:numFmt w:val="decimal"/>
+      <w:lvlText w:val="%1.%2.%3."/>
+      <w:lvlJc w:val="left"/>
+      <w:pPr>
+        <w:ind w:left="1224" w:hanging="504"/>
+      </w:pPr>
+      <w:rPr>
+        <w:rFonts w:hint="default"/>
+      </w:rPr>
+    </w:lvl>
+    <w:lvl w:ilvl="3">
+      <w:start w:val="1"/>
+      <w:numFmt w:val="decimal"/>
+      <w:lvlText w:val="%1.%2.%3.%4."/>
+      <w:lvlJc w:val="left"/>
+      <w:pPr>
+        <w:ind w:left="1728" w:hanging="648"/>
+      </w:pPr>
+      <w:rPr>
+        <w:rFonts w:hint="default"/>
+      </w:rPr>
+    </w:lvl>
+    <w:lvl w:ilvl="4">
+      <w:start w:val="1"/>
+      <w:numFmt w:val="decimal"/>
+      <w:lvlText w:val="%1.%2.%3.%4.%5."/>
+      <w:lvlJc w:val="left"/>
+      <w:pPr>
+        <w:ind w:left="2232" w:hanging="792"/>
+      </w:pPr>
+      <w:rPr>
+        <w:rFonts w:hint="default"/>
+      </w:rPr>
+    </w:lvl>
+    <w:lvl w:ilvl="5">
+      <w:start w:val="1"/>
+      <w:numFmt w:val="decimal"/>
+      <w:lvlText w:val="%1.%2.%3.%4.%5.%6."/>
+      <w:lvlJc w:val="left"/>
+      <w:pPr>
+        <w:ind w:left="2736" w:hanging="936"/>
+      </w:pPr>
+      <w:rPr>
+        <w:rFonts w:hint="default"/>
+      </w:rPr>
+    </w:lvl>
+    <w:lvl w:ilvl="6">
+      <w:start w:val="1"/>
+      <w:numFmt w:val="decimal"/>
+      <w:lvlText w:val="%1.%2.%3.%4.%5.%6.%7."/>
+      <w:lvlJc w:val="left"/>
+      <w:pPr>
+        <w:ind w:left="3240" w:hanging="1080"/>
+      </w:pPr>
+      <w:rPr>
+        <w:rFonts w:hint="default"/>
+      </w:rPr>
+    </w:lvl>
+    <w:lvl w:ilvl="7">
+      <w:start w:val="1"/>
+      <w:numFmt w:val="decimal"/>
+      <w:lvlText w:val="%1.%2.%3.%4.%5.%6.%7.%8."/>
+      <w:lvlJc w:val="left"/>
+      <w:pPr>
+        <w:ind w:left="3744" w:hanging="1224"/>
+      </w:pPr>
+      <w:rPr>
+        <w:rFonts w:hint="default"/>
+      </w:rPr>
+    </w:lvl>
+    <w:lvl w:ilvl="8">
+      <w:start w:val="1"/>
+      <w:numFmt w:val="decimal"/>
+      <w:lvlText w:val="%1.%2.%3.%4.%5.%6.%7.%8.%9."/>
+      <w:lvlJc w:val="left"/>
+      <w:pPr>
+        <w:ind w:left="4320" w:hanging="1440"/>
+      </w:pPr>
+      <w:rPr>
+        <w:rFonts w:hint="default"/>
+      </w:rPr>
+    </w:lvl>
+  </w:abstractNum>
+  <w:abstractNum w:abstractNumId="10" w15:restartNumberingAfterBreak="0">
     <w:nsid w:val="49796C98"/>
     <w:multiLevelType w:val="multilevel"/>
     <w:tmpl w:val="F52AE7EE"/>
@@ -4192,7 +3849,7 @@
       </w:rPr>
     </w:lvl>
   </w:abstractNum>
-  <w:abstractNum w:abstractNumId="8" w15:restartNumberingAfterBreak="0">
+  <w:abstractNum w:abstractNumId="11" w15:restartNumberingAfterBreak="0">
     <w:nsid w:val="762E237E"/>
     <w:multiLevelType w:val="multilevel"/>
     <w:tmpl w:val="F52AE7EE"/>
@@ -4305,7 +3962,7 @@
       </w:rPr>
     </w:lvl>
   </w:abstractNum>
-  <w:abstractNum w:abstractNumId="9" w15:restartNumberingAfterBreak="0">
+  <w:abstractNum w:abstractNumId="12" w15:restartNumberingAfterBreak="0">
     <w:nsid w:val="7D5D39FD"/>
     <w:multiLevelType w:val="multilevel"/>
     <w:tmpl w:val="F52AE7EE"/>
@@ -4418,35 +4075,160 @@
       </w:rPr>
     </w:lvl>
   </w:abstractNum>
+  <w:abstractNum w:abstractNumId="13" w15:restartNumberingAfterBreak="0">
+    <w:nsid w:val="7E723E70"/>
+    <w:multiLevelType w:val="multilevel"/>
+    <w:tmpl w:val="845E8A42"/>
+    <w:lvl w:ilvl="0">
+      <w:start w:val="1"/>
+      <w:numFmt w:val="decimal"/>
+      <w:lvlText w:val="%1."/>
+      <w:lvlJc w:val="left"/>
+      <w:pPr>
+        <w:ind w:left="360" w:hanging="360"/>
+      </w:pPr>
+      <w:rPr>
+        <w:rFonts w:hint="default"/>
+      </w:rPr>
+    </w:lvl>
+    <w:lvl w:ilvl="1">
+      <w:start w:val="1"/>
+      <w:numFmt w:val="decimal"/>
+      <w:lvlText w:val="%1.%2."/>
+      <w:lvlJc w:val="left"/>
+      <w:pPr>
+        <w:ind w:left="792" w:hanging="432"/>
+      </w:pPr>
+      <w:rPr>
+        <w:rFonts w:hint="default"/>
+      </w:rPr>
+    </w:lvl>
+    <w:lvl w:ilvl="2">
+      <w:start w:val="1"/>
+      <w:numFmt w:val="decimal"/>
+      <w:lvlText w:val="%1.3.2."/>
+      <w:lvlJc w:val="left"/>
+      <w:pPr>
+        <w:ind w:left="1224" w:hanging="504"/>
+      </w:pPr>
+      <w:rPr>
+        <w:rFonts w:hint="default"/>
+      </w:rPr>
+    </w:lvl>
+    <w:lvl w:ilvl="3">
+      <w:start w:val="1"/>
+      <w:numFmt w:val="decimal"/>
+      <w:lvlText w:val="%1.%2.%3.%4."/>
+      <w:lvlJc w:val="left"/>
+      <w:pPr>
+        <w:ind w:left="1728" w:hanging="648"/>
+      </w:pPr>
+      <w:rPr>
+        <w:rFonts w:hint="default"/>
+      </w:rPr>
+    </w:lvl>
+    <w:lvl w:ilvl="4">
+      <w:start w:val="1"/>
+      <w:numFmt w:val="decimal"/>
+      <w:lvlText w:val="%1.%2.%3.%4.%5."/>
+      <w:lvlJc w:val="left"/>
+      <w:pPr>
+        <w:ind w:left="2232" w:hanging="792"/>
+      </w:pPr>
+      <w:rPr>
+        <w:rFonts w:hint="default"/>
+      </w:rPr>
+    </w:lvl>
+    <w:lvl w:ilvl="5">
+      <w:start w:val="1"/>
+      <w:numFmt w:val="decimal"/>
+      <w:lvlText w:val="%1.%2.%3.%4.%5.%6."/>
+      <w:lvlJc w:val="left"/>
+      <w:pPr>
+        <w:ind w:left="2736" w:hanging="936"/>
+      </w:pPr>
+      <w:rPr>
+        <w:rFonts w:hint="default"/>
+      </w:rPr>
+    </w:lvl>
+    <w:lvl w:ilvl="6">
+      <w:start w:val="1"/>
+      <w:numFmt w:val="decimal"/>
+      <w:lvlText w:val="%1.%2.%3.%4.%5.%6.%7."/>
+      <w:lvlJc w:val="left"/>
+      <w:pPr>
+        <w:ind w:left="3240" w:hanging="1080"/>
+      </w:pPr>
+      <w:rPr>
+        <w:rFonts w:hint="default"/>
+      </w:rPr>
+    </w:lvl>
+    <w:lvl w:ilvl="7">
+      <w:start w:val="1"/>
+      <w:numFmt w:val="decimal"/>
+      <w:lvlText w:val="%1.%2.%3.%4.%5.%6.%7.%8."/>
+      <w:lvlJc w:val="left"/>
+      <w:pPr>
+        <w:ind w:left="3744" w:hanging="1224"/>
+      </w:pPr>
+      <w:rPr>
+        <w:rFonts w:hint="default"/>
+      </w:rPr>
+    </w:lvl>
+    <w:lvl w:ilvl="8">
+      <w:start w:val="1"/>
+      <w:numFmt w:val="decimal"/>
+      <w:lvlText w:val="%1.%2.%3.%4.%5.%6.%7.%8.%9."/>
+      <w:lvlJc w:val="left"/>
+      <w:pPr>
+        <w:ind w:left="4320" w:hanging="1440"/>
+      </w:pPr>
+      <w:rPr>
+        <w:rFonts w:hint="default"/>
+      </w:rPr>
+    </w:lvl>
+  </w:abstractNum>
   <w:num w:numId="1" w16cid:durableId="1376734952">
+    <w:abstractNumId w:val="5"/>
+  </w:num>
+  <w:num w:numId="2" w16cid:durableId="263808605">
     <w:abstractNumId w:val="4"/>
   </w:num>
-  <w:num w:numId="2" w16cid:durableId="263808605">
+  <w:num w:numId="3" w16cid:durableId="1542666850">
+    <w:abstractNumId w:val="11"/>
+  </w:num>
+  <w:num w:numId="4" w16cid:durableId="915092893">
     <w:abstractNumId w:val="3"/>
   </w:num>
-  <w:num w:numId="3" w16cid:durableId="1542666850">
-    <w:abstractNumId w:val="8"/>
-  </w:num>
-  <w:num w:numId="4" w16cid:durableId="915092893">
-    <w:abstractNumId w:val="2"/>
-  </w:num>
   <w:num w:numId="5" w16cid:durableId="340547370">
-    <w:abstractNumId w:val="6"/>
+    <w:abstractNumId w:val="7"/>
   </w:num>
   <w:num w:numId="6" w16cid:durableId="1591814369">
-    <w:abstractNumId w:val="9"/>
+    <w:abstractNumId w:val="12"/>
   </w:num>
   <w:num w:numId="7" w16cid:durableId="1400862916">
-    <w:abstractNumId w:val="7"/>
+    <w:abstractNumId w:val="10"/>
   </w:num>
   <w:num w:numId="8" w16cid:durableId="1545828871">
-    <w:abstractNumId w:val="5"/>
+    <w:abstractNumId w:val="6"/>
   </w:num>
   <w:num w:numId="9" w16cid:durableId="1593514059">
     <w:abstractNumId w:val="1"/>
   </w:num>
   <w:num w:numId="10" w16cid:durableId="2099056909">
     <w:abstractNumId w:val="0"/>
+  </w:num>
+  <w:num w:numId="11" w16cid:durableId="826092219">
+    <w:abstractNumId w:val="2"/>
+  </w:num>
+  <w:num w:numId="12" w16cid:durableId="1569421039">
+    <w:abstractNumId w:val="13"/>
+  </w:num>
+  <w:num w:numId="13" w16cid:durableId="921840974">
+    <w:abstractNumId w:val="8"/>
+  </w:num>
+  <w:num w:numId="14" w16cid:durableId="2006127418">
+    <w:abstractNumId w:val="9"/>
   </w:num>
 </w:numbering>
 </file>
@@ -5060,7 +4842,6 @@
   <w:style w:type="character" w:default="1" w:styleId="DefaultParagraphFont">
     <w:name w:val="Default Paragraph Font"/>
     <w:uiPriority w:val="1"/>
-    <w:semiHidden/>
     <w:unhideWhenUsed/>
   </w:style>
   <w:style w:type="table" w:default="1" w:styleId="TableNormal">

</xml_diff>